<commit_message>
Setup first portion of the template.
</commit_message>
<xml_diff>
--- a/FinalReport/Final Report v1.0.docx
+++ b/FinalReport/Final Report v1.0.docx
@@ -50,6 +50,9 @@
                 <w:p>
                   <w:pPr>
                     <w:pStyle w:val="NoSpacing"/>
+                    <w:rPr>
+                      <w:color w:val="0000FF"/>
+                    </w:rPr>
                   </w:pPr>
                 </w:p>
               </w:tc>
@@ -66,6 +69,9 @@
                 <w:p>
                   <w:pPr>
                     <w:pStyle w:val="NoSpacing"/>
+                    <w:rPr>
+                      <w:color w:val="0000FF"/>
+                    </w:rPr>
                   </w:pPr>
                 </w:p>
               </w:tc>
@@ -82,13 +88,17 @@
                 <w:p>
                   <w:pPr>
                     <w:pStyle w:val="NoSpacing"/>
+                    <w:rPr>
+                      <w:color w:val="0000FF"/>
+                    </w:rPr>
                   </w:pPr>
                   <w:r>
                     <w:rPr>
                       <w:noProof/>
+                      <w:color w:val="0000FF"/>
                     </w:rPr>
                     <w:drawing>
-                      <wp:inline distT="0" distB="0" distL="0" distR="0">
+                      <wp:inline distT="0" distB="0" distL="0" distR="0" wp14:anchorId="3E60632B" wp14:editId="12C94FBA">
                         <wp:extent cx="3727178" cy="2265485"/>
                         <wp:effectExtent l="0" t="0" r="6985" b="0"/>
                         <wp:docPr id="1" name="Picture 1" descr="Macintosh HD:Users:jonathannazzaro1:Downloads:bluelogo.png"/>
@@ -151,6 +161,9 @@
                 <w:p>
                   <w:pPr>
                     <w:pStyle w:val="NoSpacing"/>
+                    <w:rPr>
+                      <w:color w:val="0000FF"/>
+                    </w:rPr>
                   </w:pPr>
                 </w:p>
               </w:tc>
@@ -290,12 +303,15 @@
         </w:tc>
       </w:tr>
     </w:tbl>
-    <w:p/>
+    <w:p>
+      <w:bookmarkStart w:id="0" w:name="_GoBack"/>
+    </w:p>
+    <w:bookmarkEnd w:id="0" w:displacedByCustomXml="next"/>
     <w:sdt>
       <w:sdtPr>
         <w:rPr>
           <w:rFonts w:asciiTheme="minorHAnsi" w:hAnsiTheme="minorHAnsi"/>
-          <w:color w:val="auto"/>
+          <w:color w:val="0000FF"/>
           <w:sz w:val="24"/>
         </w:rPr>
         <w:id w:val="-857887824"/>
@@ -309,14 +325,21 @@
           <w:b/>
           <w:bCs/>
           <w:noProof/>
+          <w:color w:val="auto"/>
         </w:rPr>
       </w:sdtEndPr>
       <w:sdtContent>
         <w:p>
           <w:pPr>
             <w:pStyle w:val="TOCHeading"/>
+            <w:rPr>
+              <w:color w:val="0000FF"/>
+            </w:rPr>
           </w:pPr>
           <w:r>
+            <w:rPr>
+              <w:color w:val="0000FF"/>
+            </w:rPr>
             <w:t>Table of Contents</w:t>
           </w:r>
         </w:p>
@@ -348,7 +371,21 @@
                 <w:rStyle w:val="Hyperlink"/>
                 <w:noProof/>
               </w:rPr>
-              <w:t>Lorem Ipsum Dolor</w:t>
+              <w:t>Lorem Ipsum D</w:t>
+            </w:r>
+            <w:r>
+              <w:rPr>
+                <w:rStyle w:val="Hyperlink"/>
+                <w:noProof/>
+              </w:rPr>
+              <w:t>o</w:t>
+            </w:r>
+            <w:r>
+              <w:rPr>
+                <w:rStyle w:val="Hyperlink"/>
+                <w:noProof/>
+              </w:rPr>
+              <w:t>lor</w:t>
             </w:r>
             <w:r>
               <w:rPr>
@@ -706,9 +743,12 @@
         </w:sectPr>
       </w:pPr>
     </w:p>
-    <w:bookmarkStart w:id="0" w:name="_Toc261004492" w:displacedByCustomXml="next"/>
+    <w:bookmarkStart w:id="1" w:name="_Toc261004492" w:displacedByCustomXml="next"/>
     <w:sdt>
       <w:sdtPr>
+        <w:rPr>
+          <w:color w:val="0000FF"/>
+        </w:rPr>
         <w:alias w:val="Title"/>
         <w:tag w:val=""/>
         <w:id w:val="-1041280957"/>
@@ -722,15 +762,21 @@
         <w:p>
           <w:pPr>
             <w:pStyle w:val="Heading1"/>
+            <w:rPr>
+              <w:color w:val="0000FF"/>
+            </w:rPr>
           </w:pPr>
           <w:r>
+            <w:rPr>
+              <w:color w:val="0000FF"/>
+            </w:rPr>
             <w:t>Team Talk Shop</w:t>
           </w:r>
         </w:p>
       </w:sdtContent>
     </w:sdt>
-    <w:bookmarkEnd w:id="0" w:displacedByCustomXml="prev"/>
-    <w:bookmarkStart w:id="1" w:name="_Toc261004493"/>
+    <w:bookmarkEnd w:id="1" w:displacedByCustomXml="prev"/>
+    <w:bookmarkStart w:id="2" w:name="_Toc261004493"/>
     <w:p>
       <w:pPr>
         <w:pStyle w:val="Heading2"/>
@@ -752,7 +798,7 @@
           </w:r>
         </w:sdtContent>
       </w:sdt>
-      <w:bookmarkEnd w:id="1"/>
+      <w:bookmarkEnd w:id="2"/>
       <w:r>
         <w:rPr>
           <w:noProof/>
@@ -786,8 +832,117 @@
           <w:u w:val="single"/>
         </w:rPr>
       </w:pPr>
-      <w:bookmarkStart w:id="2" w:name="_GoBack"/>
-      <w:bookmarkEnd w:id="2"/>
+    </w:p>
+    <w:p>
+      <w:pPr>
+        <w:rPr>
+          <w:u w:val="single"/>
+        </w:rPr>
+      </w:pPr>
+    </w:p>
+    <w:p>
+      <w:pPr>
+        <w:rPr>
+          <w:u w:val="single"/>
+        </w:rPr>
+      </w:pPr>
+    </w:p>
+    <w:p>
+      <w:pPr>
+        <w:jc w:val="center"/>
+        <w:rPr>
+          <w:u w:val="single"/>
+        </w:rPr>
+      </w:pPr>
+      <w:r>
+        <w:rPr>
+          <w:u w:val="single"/>
+        </w:rPr>
+        <w:t>The Problem</w:t>
+      </w:r>
+    </w:p>
+    <w:p/>
+    <w:p/>
+    <w:p>
+      <w:pPr>
+        <w:jc w:val="center"/>
+        <w:rPr>
+          <w:u w:val="single"/>
+        </w:rPr>
+      </w:pPr>
+    </w:p>
+    <w:p>
+      <w:pPr>
+        <w:jc w:val="center"/>
+        <w:rPr>
+          <w:u w:val="single"/>
+        </w:rPr>
+      </w:pPr>
+    </w:p>
+    <w:p>
+      <w:pPr>
+        <w:jc w:val="center"/>
+        <w:rPr>
+          <w:u w:val="single"/>
+        </w:rPr>
+      </w:pPr>
+      <w:r>
+        <w:rPr>
+          <w:u w:val="single"/>
+        </w:rPr>
+        <w:t>Our Solution</w:t>
+      </w:r>
+    </w:p>
+    <w:p>
+      <w:pPr>
+        <w:jc w:val="center"/>
+        <w:rPr>
+          <w:u w:val="single"/>
+        </w:rPr>
+      </w:pPr>
+    </w:p>
+    <w:p>
+      <w:pPr>
+        <w:jc w:val="center"/>
+        <w:rPr>
+          <w:u w:val="single"/>
+        </w:rPr>
+      </w:pPr>
+    </w:p>
+    <w:p>
+      <w:pPr>
+        <w:rPr>
+          <w:u w:val="single"/>
+        </w:rPr>
+      </w:pPr>
+      <w:r>
+        <w:rPr>
+          <w:u w:val="single"/>
+        </w:rPr>
+        <w:br w:type="page"/>
+      </w:r>
+    </w:p>
+    <w:p>
+      <w:pPr>
+        <w:jc w:val="center"/>
+        <w:rPr>
+          <w:u w:val="single"/>
+        </w:rPr>
+      </w:pPr>
+      <w:r>
+        <w:rPr>
+          <w:u w:val="single"/>
+        </w:rPr>
+        <w:t>The Team Members</w:t>
+      </w:r>
+    </w:p>
+    <w:p>
+      <w:pPr>
+        <w:jc w:val="center"/>
+        <w:rPr>
+          <w:u w:val="single"/>
+        </w:rPr>
+      </w:pPr>
     </w:p>
     <w:p/>
     <w:sdt>
@@ -4376,7 +4531,7 @@
 </file>
 
 <file path=customXml/itemProps1.xml><?xml version="1.0" encoding="utf-8"?>
-<ds:datastoreItem xmlns:ds="http://schemas.openxmlformats.org/officeDocument/2006/customXml" ds:itemID="{0C72A209-90E5-B049-8BAD-8057B2C1DE86}">
+<ds:datastoreItem xmlns:ds="http://schemas.openxmlformats.org/officeDocument/2006/customXml" ds:itemID="{2E02E7CC-DAB6-AC43-BABB-83C60EA0BE27}">
   <ds:schemaRefs>
     <ds:schemaRef ds:uri="http://schemas.openxmlformats.org/officeDocument/2006/bibliography"/>
   </ds:schemaRefs>

</xml_diff>